<commit_message>
almost done with project 3.
</commit_message>
<xml_diff>
--- a/CISC680-SE/Assignment3/Project3/PEN_SRS.docx
+++ b/CISC680-SE/Assignment3/Project3/PEN_SRS.docx
@@ -2783,10 +2783,7 @@
         <w:ind w:firstLine="720"/>
       </w:pPr>
       <w:r>
-        <w:t xml:space="preserve">The intended audience of this document could include a multitude of professional positions. </w:t>
-      </w:r>
-      <w:r>
-        <w:t>This could include developers trying to replicate this application, project managers trying to get a better sense of the project, or even testers to better understand how to test this application.</w:t>
+        <w:t>The intended audience of this document could include a multitude of professional positions. This could include developers trying to replicate this application, project managers trying to get a better sense of the project, or even testers to better understand how to test this application.</w:t>
       </w:r>
     </w:p>
     <w:p/>
@@ -2944,31 +2941,946 @@
       <w:r>
         <w:t>cal devices. The second feature of these sensors is their capability to route traffic and update nodes as devices traverse the PEN. More features include the ability for devices to link to the PEN’s sensors and simplistic but effective GUI for users to interact with.</w:t>
       </w:r>
+    </w:p>
+    <w:p>
+      <w:pPr>
+        <w:pStyle w:val="Heading2"/>
+        <w:rPr>
+          <w:sz w:val="32"/>
+          <w:szCs w:val="32"/>
+        </w:rPr>
+      </w:pPr>
+      <w:r>
+        <w:rPr>
+          <w:sz w:val="32"/>
+          <w:szCs w:val="32"/>
+        </w:rPr>
+        <w:t>Users Classes and Characteristics</w:t>
+      </w:r>
+      <w:r>
+        <w:rPr>
+          <w:sz w:val="32"/>
+          <w:szCs w:val="32"/>
+        </w:rPr>
+        <w:t>.</w:t>
+      </w:r>
+    </w:p>
+    <w:p>
+      <w:pPr>
+        <w:ind w:left="720"/>
+        <w:rPr>
+          <w:noProof/>
+        </w:rPr>
+      </w:pPr>
+      <w:r>
+        <w:t xml:space="preserve">Classes will include Sensors, GUI, User, Admin, Username, </w:t>
+      </w:r>
+      <w:proofErr w:type="spellStart"/>
+      <w:r>
+        <w:t>Pa</w:t>
+      </w:r>
       <w:bookmarkStart w:id="16" w:name="_GoBack"/>
       <w:bookmarkEnd w:id="16"/>
-    </w:p>
-    <w:p>
-      <w:pPr>
-        <w:pStyle w:val="Heading2"/>
-        <w:rPr>
-          <w:sz w:val="32"/>
-          <w:szCs w:val="32"/>
-        </w:rPr>
-      </w:pPr>
-      <w:r>
-        <w:rPr>
-          <w:sz w:val="32"/>
-          <w:szCs w:val="32"/>
-        </w:rPr>
-        <w:t>Users Classes and Characteristics</w:t>
-      </w:r>
-      <w:r>
-        <w:rPr>
-          <w:sz w:val="32"/>
-          <w:szCs w:val="32"/>
-        </w:rPr>
-        <w:t>.</w:t>
-      </w:r>
+      <w:r>
+        <w:t>sswrod</w:t>
+      </w:r>
+      <w:proofErr w:type="spellEnd"/>
+      <w:r>
+        <w:t xml:space="preserve"> represented in the PEN class diagram represented below.</w:t>
+      </w:r>
+      <w:r>
+        <w:rPr>
+          <w:noProof/>
+        </w:rPr>
+        <w:t xml:space="preserve"> </w:t>
+      </w:r>
+    </w:p>
+    <w:p>
+      <w:pPr>
+        <w:ind w:left="720"/>
+        <w:rPr>
+          <w:noProof/>
+        </w:rPr>
+      </w:pPr>
+      <w:r>
+        <w:rPr>
+          <w:noProof/>
+        </w:rPr>
+        <w:drawing>
+          <wp:inline distT="0" distB="0" distL="0" distR="0" wp14:anchorId="061C0741">
+            <wp:extent cx="5163820" cy="7522845"/>
+            <wp:effectExtent l="0" t="0" r="0" b="0"/>
+            <wp:docPr id="14" name="Picture 14"/>
+            <wp:cNvGraphicFramePr>
+              <a:graphicFrameLocks xmlns:a="http://schemas.openxmlformats.org/drawingml/2006/main" noChangeAspect="1"/>
+            </wp:cNvGraphicFramePr>
+            <a:graphic xmlns:a="http://schemas.openxmlformats.org/drawingml/2006/main">
+              <a:graphicData uri="http://schemas.openxmlformats.org/drawingml/2006/picture">
+                <pic:pic xmlns:pic="http://schemas.openxmlformats.org/drawingml/2006/picture">
+                  <pic:nvPicPr>
+                    <pic:cNvPr id="0" name="Picture 2"/>
+                    <pic:cNvPicPr>
+                      <a:picLocks noChangeAspect="1" noChangeArrowheads="1"/>
+                    </pic:cNvPicPr>
+                  </pic:nvPicPr>
+                  <pic:blipFill>
+                    <a:blip r:embed="rId11">
+                      <a:extLst>
+                        <a:ext uri="{28A0092B-C50C-407E-A947-70E740481C1C}">
+                          <a14:useLocalDpi xmlns:a14="http://schemas.microsoft.com/office/drawing/2010/main" val="0"/>
+                        </a:ext>
+                      </a:extLst>
+                    </a:blip>
+                    <a:srcRect/>
+                    <a:stretch>
+                      <a:fillRect/>
+                    </a:stretch>
+                  </pic:blipFill>
+                  <pic:spPr bwMode="auto">
+                    <a:xfrm>
+                      <a:off x="0" y="0"/>
+                      <a:ext cx="5163820" cy="7522845"/>
+                    </a:xfrm>
+                    <a:prstGeom prst="rect">
+                      <a:avLst/>
+                    </a:prstGeom>
+                    <a:noFill/>
+                  </pic:spPr>
+                </pic:pic>
+              </a:graphicData>
+            </a:graphic>
+          </wp:inline>
+        </w:drawing>
+      </w:r>
+    </w:p>
+    <w:p>
+      <w:pPr>
+        <w:ind w:left="720"/>
+        <w:rPr>
+          <w:noProof/>
+        </w:rPr>
+      </w:pPr>
+    </w:p>
+    <w:p>
+      <w:pPr>
+        <w:ind w:left="720"/>
+        <w:rPr>
+          <w:noProof/>
+        </w:rPr>
+      </w:pPr>
+    </w:p>
+    <w:p>
+      <w:pPr>
+        <w:ind w:left="720"/>
+        <w:rPr>
+          <w:noProof/>
+        </w:rPr>
+      </w:pPr>
+    </w:p>
+    <w:p>
+      <w:pPr>
+        <w:ind w:left="720"/>
+        <w:rPr>
+          <w:noProof/>
+        </w:rPr>
+      </w:pPr>
+    </w:p>
+    <w:p>
+      <w:pPr>
+        <w:ind w:left="720"/>
+        <w:rPr>
+          <w:noProof/>
+        </w:rPr>
+      </w:pPr>
+    </w:p>
+    <w:p>
+      <w:pPr>
+        <w:ind w:left="720"/>
+        <w:rPr>
+          <w:noProof/>
+        </w:rPr>
+      </w:pPr>
+    </w:p>
+    <w:p>
+      <w:pPr>
+        <w:ind w:left="720"/>
+        <w:rPr>
+          <w:noProof/>
+        </w:rPr>
+      </w:pPr>
+    </w:p>
+    <w:p>
+      <w:pPr>
+        <w:ind w:left="720"/>
+        <w:rPr>
+          <w:noProof/>
+        </w:rPr>
+      </w:pPr>
+      <w:r>
+        <w:rPr>
+          <w:noProof/>
+        </w:rPr>
+        <w:drawing>
+          <wp:inline distT="0" distB="0" distL="0" distR="0" wp14:anchorId="0732D05E">
+            <wp:extent cx="5163820" cy="7522845"/>
+            <wp:effectExtent l="0" t="0" r="0" b="0"/>
+            <wp:docPr id="17" name="Picture 17"/>
+            <wp:cNvGraphicFramePr>
+              <a:graphicFrameLocks xmlns:a="http://schemas.openxmlformats.org/drawingml/2006/main" noChangeAspect="1"/>
+            </wp:cNvGraphicFramePr>
+            <a:graphic xmlns:a="http://schemas.openxmlformats.org/drawingml/2006/main">
+              <a:graphicData uri="http://schemas.openxmlformats.org/drawingml/2006/picture">
+                <pic:pic xmlns:pic="http://schemas.openxmlformats.org/drawingml/2006/picture">
+                  <pic:nvPicPr>
+                    <pic:cNvPr id="0" name="Picture 3"/>
+                    <pic:cNvPicPr>
+                      <a:picLocks noChangeAspect="1" noChangeArrowheads="1"/>
+                    </pic:cNvPicPr>
+                  </pic:nvPicPr>
+                  <pic:blipFill>
+                    <a:blip r:embed="rId11">
+                      <a:extLst>
+                        <a:ext uri="{28A0092B-C50C-407E-A947-70E740481C1C}">
+                          <a14:useLocalDpi xmlns:a14="http://schemas.microsoft.com/office/drawing/2010/main" val="0"/>
+                        </a:ext>
+                      </a:extLst>
+                    </a:blip>
+                    <a:srcRect/>
+                    <a:stretch>
+                      <a:fillRect/>
+                    </a:stretch>
+                  </pic:blipFill>
+                  <pic:spPr bwMode="auto">
+                    <a:xfrm>
+                      <a:off x="0" y="0"/>
+                      <a:ext cx="5163820" cy="7522845"/>
+                    </a:xfrm>
+                    <a:prstGeom prst="rect">
+                      <a:avLst/>
+                    </a:prstGeom>
+                    <a:noFill/>
+                  </pic:spPr>
+                </pic:pic>
+              </a:graphicData>
+            </a:graphic>
+          </wp:inline>
+        </w:drawing>
+      </w:r>
+    </w:p>
+    <w:p>
+      <w:pPr>
+        <w:ind w:left="720"/>
+        <w:rPr>
+          <w:noProof/>
+        </w:rPr>
+      </w:pPr>
+    </w:p>
+    <w:p>
+      <w:pPr>
+        <w:ind w:left="720"/>
+        <w:rPr>
+          <w:noProof/>
+        </w:rPr>
+      </w:pPr>
+    </w:p>
+    <w:p>
+      <w:pPr>
+        <w:ind w:left="720"/>
+        <w:rPr>
+          <w:noProof/>
+        </w:rPr>
+      </w:pPr>
+    </w:p>
+    <w:p>
+      <w:pPr>
+        <w:ind w:left="720"/>
+        <w:rPr>
+          <w:noProof/>
+        </w:rPr>
+      </w:pPr>
+    </w:p>
+    <w:p>
+      <w:pPr>
+        <w:ind w:left="720"/>
+        <w:rPr>
+          <w:noProof/>
+        </w:rPr>
+      </w:pPr>
+    </w:p>
+    <w:p>
+      <w:pPr>
+        <w:ind w:left="720"/>
+        <w:rPr>
+          <w:noProof/>
+        </w:rPr>
+      </w:pPr>
+    </w:p>
+    <w:p>
+      <w:pPr>
+        <w:ind w:left="720"/>
+        <w:rPr>
+          <w:noProof/>
+        </w:rPr>
+      </w:pPr>
+    </w:p>
+    <w:p>
+      <w:pPr>
+        <w:ind w:left="720"/>
+        <w:rPr>
+          <w:noProof/>
+        </w:rPr>
+      </w:pPr>
+      <w:r>
+        <w:rPr>
+          <w:noProof/>
+        </w:rPr>
+        <w:drawing>
+          <wp:inline distT="0" distB="0" distL="0" distR="0" wp14:anchorId="0509F1E7" wp14:editId="6991E5E2">
+            <wp:extent cx="5502363" cy="8020050"/>
+            <wp:effectExtent l="0" t="0" r="0" b="0"/>
+            <wp:docPr id="8" name="Picture 8"/>
+            <wp:cNvGraphicFramePr>
+              <a:graphicFrameLocks xmlns:a="http://schemas.openxmlformats.org/drawingml/2006/main" noChangeAspect="1"/>
+            </wp:cNvGraphicFramePr>
+            <a:graphic xmlns:a="http://schemas.openxmlformats.org/drawingml/2006/main">
+              <a:graphicData uri="http://schemas.openxmlformats.org/drawingml/2006/picture">
+                <pic:pic xmlns:pic="http://schemas.openxmlformats.org/drawingml/2006/picture">
+                  <pic:nvPicPr>
+                    <pic:cNvPr id="1" name=""/>
+                    <pic:cNvPicPr/>
+                  </pic:nvPicPr>
+                  <pic:blipFill>
+                    <a:blip r:embed="rId12"/>
+                    <a:stretch>
+                      <a:fillRect/>
+                    </a:stretch>
+                  </pic:blipFill>
+                  <pic:spPr>
+                    <a:xfrm>
+                      <a:off x="0" y="0"/>
+                      <a:ext cx="5513945" cy="8036932"/>
+                    </a:xfrm>
+                    <a:prstGeom prst="rect">
+                      <a:avLst/>
+                    </a:prstGeom>
+                  </pic:spPr>
+                </pic:pic>
+              </a:graphicData>
+            </a:graphic>
+          </wp:inline>
+        </w:drawing>
+      </w:r>
+    </w:p>
+    <w:p>
+      <w:pPr>
+        <w:ind w:left="720"/>
+        <w:rPr>
+          <w:noProof/>
+        </w:rPr>
+      </w:pPr>
+      <w:r>
+        <w:rPr>
+          <w:noProof/>
+        </w:rPr>
+        <w:drawing>
+          <wp:inline distT="0" distB="0" distL="0" distR="0" wp14:anchorId="494F9259" wp14:editId="0CAE426B">
+            <wp:extent cx="5162550" cy="7524750"/>
+            <wp:effectExtent l="0" t="0" r="0" b="0"/>
+            <wp:docPr id="9" name="Picture 9"/>
+            <wp:cNvGraphicFramePr>
+              <a:graphicFrameLocks xmlns:a="http://schemas.openxmlformats.org/drawingml/2006/main" noChangeAspect="1"/>
+            </wp:cNvGraphicFramePr>
+            <a:graphic xmlns:a="http://schemas.openxmlformats.org/drawingml/2006/main">
+              <a:graphicData uri="http://schemas.openxmlformats.org/drawingml/2006/picture">
+                <pic:pic xmlns:pic="http://schemas.openxmlformats.org/drawingml/2006/picture">
+                  <pic:nvPicPr>
+                    <pic:cNvPr id="1" name=""/>
+                    <pic:cNvPicPr/>
+                  </pic:nvPicPr>
+                  <pic:blipFill>
+                    <a:blip r:embed="rId12"/>
+                    <a:stretch>
+                      <a:fillRect/>
+                    </a:stretch>
+                  </pic:blipFill>
+                  <pic:spPr>
+                    <a:xfrm>
+                      <a:off x="0" y="0"/>
+                      <a:ext cx="5162550" cy="7524750"/>
+                    </a:xfrm>
+                    <a:prstGeom prst="rect">
+                      <a:avLst/>
+                    </a:prstGeom>
+                  </pic:spPr>
+                </pic:pic>
+              </a:graphicData>
+            </a:graphic>
+          </wp:inline>
+        </w:drawing>
+      </w:r>
+    </w:p>
+    <w:p>
+      <w:pPr>
+        <w:ind w:left="720"/>
+        <w:rPr>
+          <w:noProof/>
+        </w:rPr>
+      </w:pPr>
+    </w:p>
+    <w:p>
+      <w:pPr>
+        <w:ind w:left="720"/>
+        <w:rPr>
+          <w:noProof/>
+        </w:rPr>
+      </w:pPr>
+    </w:p>
+    <w:p>
+      <w:pPr>
+        <w:ind w:left="720"/>
+        <w:rPr>
+          <w:noProof/>
+        </w:rPr>
+      </w:pPr>
+    </w:p>
+    <w:p>
+      <w:pPr>
+        <w:ind w:left="720"/>
+        <w:rPr>
+          <w:noProof/>
+        </w:rPr>
+      </w:pPr>
+    </w:p>
+    <w:p>
+      <w:pPr>
+        <w:ind w:left="720"/>
+        <w:rPr>
+          <w:noProof/>
+        </w:rPr>
+      </w:pPr>
+    </w:p>
+    <w:p>
+      <w:pPr>
+        <w:ind w:left="720"/>
+        <w:rPr>
+          <w:noProof/>
+        </w:rPr>
+      </w:pPr>
+    </w:p>
+    <w:p>
+      <w:pPr>
+        <w:ind w:left="720"/>
+        <w:rPr>
+          <w:noProof/>
+        </w:rPr>
+      </w:pPr>
+    </w:p>
+    <w:p>
+      <w:pPr>
+        <w:ind w:left="720"/>
+        <w:rPr>
+          <w:noProof/>
+        </w:rPr>
+      </w:pPr>
+    </w:p>
+    <w:p>
+      <w:pPr>
+        <w:ind w:left="720"/>
+        <w:rPr>
+          <w:noProof/>
+        </w:rPr>
+      </w:pPr>
+    </w:p>
+    <w:p>
+      <w:pPr>
+        <w:ind w:left="720"/>
+        <w:rPr>
+          <w:noProof/>
+        </w:rPr>
+      </w:pPr>
+    </w:p>
+    <w:p>
+      <w:pPr>
+        <w:ind w:left="720"/>
+        <w:rPr>
+          <w:noProof/>
+        </w:rPr>
+      </w:pPr>
+    </w:p>
+    <w:p>
+      <w:pPr>
+        <w:ind w:left="720"/>
+        <w:rPr>
+          <w:noProof/>
+        </w:rPr>
+      </w:pPr>
+    </w:p>
+    <w:p>
+      <w:pPr>
+        <w:ind w:left="720"/>
+        <w:rPr>
+          <w:noProof/>
+        </w:rPr>
+      </w:pPr>
+    </w:p>
+    <w:p>
+      <w:pPr>
+        <w:ind w:left="720"/>
+        <w:rPr>
+          <w:noProof/>
+        </w:rPr>
+      </w:pPr>
+    </w:p>
+    <w:p>
+      <w:pPr>
+        <w:ind w:left="720"/>
+        <w:rPr>
+          <w:noProof/>
+        </w:rPr>
+      </w:pPr>
+    </w:p>
+    <w:p>
+      <w:pPr>
+        <w:ind w:left="720"/>
+        <w:rPr>
+          <w:noProof/>
+        </w:rPr>
+      </w:pPr>
+    </w:p>
+    <w:p>
+      <w:pPr>
+        <w:ind w:left="720"/>
+        <w:rPr>
+          <w:noProof/>
+        </w:rPr>
+      </w:pPr>
+    </w:p>
+    <w:p>
+      <w:pPr>
+        <w:ind w:left="720"/>
+        <w:rPr>
+          <w:noProof/>
+        </w:rPr>
+      </w:pPr>
+    </w:p>
+    <w:p>
+      <w:pPr>
+        <w:ind w:left="720"/>
+        <w:rPr>
+          <w:noProof/>
+        </w:rPr>
+      </w:pPr>
+    </w:p>
+    <w:p>
+      <w:pPr>
+        <w:ind w:left="720"/>
+        <w:rPr>
+          <w:noProof/>
+        </w:rPr>
+      </w:pPr>
+    </w:p>
+    <w:p>
+      <w:pPr>
+        <w:ind w:left="720"/>
+        <w:rPr>
+          <w:noProof/>
+        </w:rPr>
+      </w:pPr>
+    </w:p>
+    <w:p>
+      <w:pPr>
+        <w:ind w:left="720"/>
+        <w:rPr>
+          <w:noProof/>
+        </w:rPr>
+      </w:pPr>
+    </w:p>
+    <w:p>
+      <w:pPr>
+        <w:ind w:left="720"/>
+        <w:rPr>
+          <w:noProof/>
+        </w:rPr>
+      </w:pPr>
+    </w:p>
+    <w:p>
+      <w:pPr>
+        <w:ind w:left="720"/>
+        <w:rPr>
+          <w:noProof/>
+        </w:rPr>
+      </w:pPr>
+    </w:p>
+    <w:p>
+      <w:pPr>
+        <w:ind w:left="720"/>
+        <w:rPr>
+          <w:noProof/>
+        </w:rPr>
+      </w:pPr>
+    </w:p>
+    <w:p>
+      <w:pPr>
+        <w:ind w:left="720"/>
+        <w:rPr>
+          <w:noProof/>
+        </w:rPr>
+      </w:pPr>
+    </w:p>
+    <w:p>
+      <w:pPr>
+        <w:ind w:left="720"/>
+        <w:rPr>
+          <w:noProof/>
+        </w:rPr>
+      </w:pPr>
+    </w:p>
+    <w:p>
+      <w:pPr>
+        <w:ind w:left="720"/>
+        <w:rPr>
+          <w:noProof/>
+        </w:rPr>
+      </w:pPr>
+    </w:p>
+    <w:p>
+      <w:pPr>
+        <w:ind w:left="720"/>
+        <w:rPr>
+          <w:noProof/>
+        </w:rPr>
+      </w:pPr>
+    </w:p>
+    <w:p>
+      <w:pPr>
+        <w:ind w:left="720"/>
+        <w:rPr>
+          <w:noProof/>
+        </w:rPr>
+      </w:pPr>
+    </w:p>
+    <w:p>
+      <w:pPr>
+        <w:ind w:left="720"/>
+        <w:rPr>
+          <w:noProof/>
+        </w:rPr>
+      </w:pPr>
+    </w:p>
+    <w:p>
+      <w:pPr>
+        <w:ind w:left="720"/>
+        <w:rPr>
+          <w:noProof/>
+        </w:rPr>
+      </w:pPr>
+    </w:p>
+    <w:p>
+      <w:pPr>
+        <w:ind w:left="720"/>
+        <w:rPr>
+          <w:noProof/>
+        </w:rPr>
+      </w:pPr>
+    </w:p>
+    <w:p>
+      <w:pPr>
+        <w:ind w:left="720"/>
+        <w:rPr>
+          <w:noProof/>
+        </w:rPr>
+      </w:pPr>
+    </w:p>
+    <w:p>
+      <w:pPr>
+        <w:ind w:left="720"/>
+        <w:rPr>
+          <w:noProof/>
+        </w:rPr>
+      </w:pPr>
+    </w:p>
+    <w:p>
+      <w:pPr>
+        <w:ind w:left="720"/>
+        <w:rPr>
+          <w:noProof/>
+        </w:rPr>
+      </w:pPr>
+    </w:p>
+    <w:p>
+      <w:pPr>
+        <w:tabs>
+          <w:tab w:val="left" w:pos="5715"/>
+        </w:tabs>
+        <w:ind w:left="720"/>
+        <w:rPr>
+          <w:noProof/>
+        </w:rPr>
+      </w:pPr>
+      <w:r>
+        <w:rPr>
+          <w:noProof/>
+        </w:rPr>
+        <w:tab/>
+      </w:r>
+    </w:p>
+    <w:p>
+      <w:pPr>
+        <w:ind w:left="720"/>
+        <w:rPr>
+          <w:noProof/>
+        </w:rPr>
+      </w:pPr>
+    </w:p>
+    <w:p>
+      <w:pPr>
+        <w:ind w:left="720"/>
+        <w:rPr>
+          <w:noProof/>
+        </w:rPr>
+      </w:pPr>
+    </w:p>
+    <w:p>
+      <w:pPr>
+        <w:ind w:left="720"/>
+        <w:rPr>
+          <w:noProof/>
+        </w:rPr>
+      </w:pPr>
+    </w:p>
+    <w:p>
+      <w:pPr>
+        <w:ind w:left="720"/>
+        <w:rPr>
+          <w:noProof/>
+        </w:rPr>
+      </w:pPr>
+    </w:p>
+    <w:p>
+      <w:pPr>
+        <w:ind w:left="720"/>
+        <w:rPr>
+          <w:noProof/>
+        </w:rPr>
+      </w:pPr>
+      <w:r>
+        <w:rPr>
+          <w:noProof/>
+        </w:rPr>
+        <w:drawing>
+          <wp:inline distT="0" distB="0" distL="0" distR="0" wp14:anchorId="5D251F3A" wp14:editId="501F8E76">
+            <wp:extent cx="5162550" cy="7524750"/>
+            <wp:effectExtent l="0" t="0" r="0" b="0"/>
+            <wp:docPr id="12" name="Picture 12"/>
+            <wp:cNvGraphicFramePr>
+              <a:graphicFrameLocks xmlns:a="http://schemas.openxmlformats.org/drawingml/2006/main" noChangeAspect="1"/>
+            </wp:cNvGraphicFramePr>
+            <a:graphic xmlns:a="http://schemas.openxmlformats.org/drawingml/2006/main">
+              <a:graphicData uri="http://schemas.openxmlformats.org/drawingml/2006/picture">
+                <pic:pic xmlns:pic="http://schemas.openxmlformats.org/drawingml/2006/picture">
+                  <pic:nvPicPr>
+                    <pic:cNvPr id="1" name=""/>
+                    <pic:cNvPicPr/>
+                  </pic:nvPicPr>
+                  <pic:blipFill>
+                    <a:blip r:embed="rId12"/>
+                    <a:stretch>
+                      <a:fillRect/>
+                    </a:stretch>
+                  </pic:blipFill>
+                  <pic:spPr>
+                    <a:xfrm>
+                      <a:off x="0" y="0"/>
+                      <a:ext cx="5162550" cy="7524750"/>
+                    </a:xfrm>
+                    <a:prstGeom prst="rect">
+                      <a:avLst/>
+                    </a:prstGeom>
+                  </pic:spPr>
+                </pic:pic>
+              </a:graphicData>
+            </a:graphic>
+          </wp:inline>
+        </w:drawing>
+      </w:r>
+    </w:p>
+    <w:p>
+      <w:pPr>
+        <w:ind w:left="720"/>
+        <w:rPr>
+          <w:noProof/>
+        </w:rPr>
+      </w:pPr>
+    </w:p>
+    <w:p>
+      <w:pPr>
+        <w:ind w:left="720"/>
+        <w:rPr>
+          <w:noProof/>
+        </w:rPr>
+      </w:pPr>
+    </w:p>
+    <w:p>
+      <w:pPr>
+        <w:ind w:left="720"/>
+        <w:rPr>
+          <w:noProof/>
+        </w:rPr>
+      </w:pPr>
+    </w:p>
+    <w:p>
+      <w:pPr>
+        <w:ind w:left="720"/>
+        <w:rPr>
+          <w:noProof/>
+        </w:rPr>
+      </w:pPr>
+      <w:r>
+        <w:rPr>
+          <w:noProof/>
+        </w:rPr>
+        <w:drawing>
+          <wp:inline distT="0" distB="0" distL="0" distR="0" wp14:anchorId="74CA7D67" wp14:editId="205227DB">
+            <wp:extent cx="5238750" cy="7581900"/>
+            <wp:effectExtent l="0" t="0" r="0" b="0"/>
+            <wp:docPr id="4" name="Picture 4"/>
+            <wp:cNvGraphicFramePr>
+              <a:graphicFrameLocks xmlns:a="http://schemas.openxmlformats.org/drawingml/2006/main" noChangeAspect="1"/>
+            </wp:cNvGraphicFramePr>
+            <a:graphic xmlns:a="http://schemas.openxmlformats.org/drawingml/2006/main">
+              <a:graphicData uri="http://schemas.openxmlformats.org/drawingml/2006/picture">
+                <pic:pic xmlns:pic="http://schemas.openxmlformats.org/drawingml/2006/picture">
+                  <pic:nvPicPr>
+                    <pic:cNvPr id="1" name=""/>
+                    <pic:cNvPicPr/>
+                  </pic:nvPicPr>
+                  <pic:blipFill>
+                    <a:blip r:embed="rId13"/>
+                    <a:stretch>
+                      <a:fillRect/>
+                    </a:stretch>
+                  </pic:blipFill>
+                  <pic:spPr>
+                    <a:xfrm>
+                      <a:off x="0" y="0"/>
+                      <a:ext cx="5238750" cy="7581900"/>
+                    </a:xfrm>
+                    <a:prstGeom prst="rect">
+                      <a:avLst/>
+                    </a:prstGeom>
+                  </pic:spPr>
+                </pic:pic>
+              </a:graphicData>
+            </a:graphic>
+          </wp:inline>
+        </w:drawing>
+      </w:r>
+    </w:p>
+    <w:p>
+      <w:pPr>
+        <w:ind w:left="720"/>
+        <w:rPr>
+          <w:noProof/>
+        </w:rPr>
+      </w:pPr>
+    </w:p>
+    <w:p>
+      <w:pPr>
+        <w:ind w:left="720"/>
+        <w:rPr>
+          <w:noProof/>
+        </w:rPr>
+      </w:pPr>
+    </w:p>
+    <w:p>
+      <w:pPr>
+        <w:ind w:left="720"/>
+        <w:rPr>
+          <w:noProof/>
+        </w:rPr>
+      </w:pPr>
+    </w:p>
+    <w:p>
+      <w:pPr>
+        <w:ind w:left="720"/>
+        <w:rPr>
+          <w:noProof/>
+        </w:rPr>
+      </w:pPr>
+    </w:p>
+    <w:p>
+      <w:pPr>
+        <w:ind w:left="720"/>
+        <w:rPr>
+          <w:noProof/>
+        </w:rPr>
+      </w:pPr>
+    </w:p>
+    <w:p>
+      <w:pPr>
+        <w:ind w:left="720"/>
+        <w:rPr>
+          <w:noProof/>
+        </w:rPr>
+      </w:pPr>
+    </w:p>
+    <w:p>
+      <w:pPr>
+        <w:ind w:left="720"/>
+        <w:rPr>
+          <w:noProof/>
+        </w:rPr>
+      </w:pPr>
+    </w:p>
+    <w:p>
+      <w:pPr>
+        <w:ind w:left="720"/>
+      </w:pPr>
+      <w:r>
+        <w:rPr>
+          <w:noProof/>
+        </w:rPr>
+        <w:drawing>
+          <wp:inline distT="0" distB="0" distL="0" distR="0" wp14:anchorId="2442FD5D" wp14:editId="38FEAF07">
+            <wp:extent cx="5238750" cy="7581900"/>
+            <wp:effectExtent l="0" t="0" r="0" b="0"/>
+            <wp:docPr id="1" name="Picture 1"/>
+            <wp:cNvGraphicFramePr>
+              <a:graphicFrameLocks xmlns:a="http://schemas.openxmlformats.org/drawingml/2006/main" noChangeAspect="1"/>
+            </wp:cNvGraphicFramePr>
+            <a:graphic xmlns:a="http://schemas.openxmlformats.org/drawingml/2006/main">
+              <a:graphicData uri="http://schemas.openxmlformats.org/drawingml/2006/picture">
+                <pic:pic xmlns:pic="http://schemas.openxmlformats.org/drawingml/2006/picture">
+                  <pic:nvPicPr>
+                    <pic:cNvPr id="1" name=""/>
+                    <pic:cNvPicPr/>
+                  </pic:nvPicPr>
+                  <pic:blipFill>
+                    <a:blip r:embed="rId13"/>
+                    <a:stretch>
+                      <a:fillRect/>
+                    </a:stretch>
+                  </pic:blipFill>
+                  <pic:spPr>
+                    <a:xfrm>
+                      <a:off x="0" y="0"/>
+                      <a:ext cx="5238750" cy="7581900"/>
+                    </a:xfrm>
+                    <a:prstGeom prst="rect">
+                      <a:avLst/>
+                    </a:prstGeom>
+                  </pic:spPr>
+                </pic:pic>
+              </a:graphicData>
+            </a:graphic>
+          </wp:inline>
+        </w:drawing>
+      </w:r>
+    </w:p>
+    <w:p>
+      <w:pPr>
+        <w:ind w:left="720"/>
+      </w:pPr>
     </w:p>
     <w:p>
       <w:pPr>
@@ -3097,7 +4009,6 @@
         <w:pStyle w:val="Heading1"/>
       </w:pPr>
       <w:r>
-        <w:lastRenderedPageBreak/>
         <w:t>System Features.</w:t>
       </w:r>
     </w:p>
@@ -3245,8 +4156,72 @@
     <w:p/>
     <w:p/>
     <w:p/>
+    <w:p/>
+    <w:p>
+      <w:pPr>
+        <w:tabs>
+          <w:tab w:val="left" w:pos="3405"/>
+        </w:tabs>
+      </w:pPr>
+      <w:r>
+        <w:tab/>
+      </w:r>
+    </w:p>
+    <w:p>
+      <w:r>
+        <w:rPr>
+          <w:noProof/>
+        </w:rPr>
+        <w:drawing>
+          <wp:inline distT="0" distB="0" distL="0" distR="0" wp14:anchorId="070CEB2D">
+            <wp:extent cx="5163820" cy="7522845"/>
+            <wp:effectExtent l="0" t="0" r="0" b="0"/>
+            <wp:docPr id="20" name="Picture 20"/>
+            <wp:cNvGraphicFramePr>
+              <a:graphicFrameLocks xmlns:a="http://schemas.openxmlformats.org/drawingml/2006/main" noChangeAspect="1"/>
+            </wp:cNvGraphicFramePr>
+            <a:graphic xmlns:a="http://schemas.openxmlformats.org/drawingml/2006/main">
+              <a:graphicData uri="http://schemas.openxmlformats.org/drawingml/2006/picture">
+                <pic:pic xmlns:pic="http://schemas.openxmlformats.org/drawingml/2006/picture">
+                  <pic:nvPicPr>
+                    <pic:cNvPr id="0" name="Picture 4"/>
+                    <pic:cNvPicPr>
+                      <a:picLocks noChangeAspect="1" noChangeArrowheads="1"/>
+                    </pic:cNvPicPr>
+                  </pic:nvPicPr>
+                  <pic:blipFill>
+                    <a:blip r:embed="rId11">
+                      <a:extLst>
+                        <a:ext uri="{28A0092B-C50C-407E-A947-70E740481C1C}">
+                          <a14:useLocalDpi xmlns:a14="http://schemas.microsoft.com/office/drawing/2010/main" val="0"/>
+                        </a:ext>
+                      </a:extLst>
+                    </a:blip>
+                    <a:srcRect/>
+                    <a:stretch>
+                      <a:fillRect/>
+                    </a:stretch>
+                  </pic:blipFill>
+                  <pic:spPr bwMode="auto">
+                    <a:xfrm>
+                      <a:off x="0" y="0"/>
+                      <a:ext cx="5163820" cy="7522845"/>
+                    </a:xfrm>
+                    <a:prstGeom prst="rect">
+                      <a:avLst/>
+                    </a:prstGeom>
+                    <a:noFill/>
+                  </pic:spPr>
+                </pic:pic>
+              </a:graphicData>
+            </a:graphic>
+          </wp:inline>
+        </w:drawing>
+      </w:r>
+    </w:p>
+    <w:p/>
     <w:sectPr>
-      <w:headerReference w:type="default" r:id="rId11"/>
+      <w:headerReference w:type="default" r:id="rId14"/>
       <w:pgSz w:w="12240" w:h="15840" w:code="1"/>
       <w:pgMar w:top="1440" w:right="1296" w:bottom="1440" w:left="1296" w:header="720" w:footer="720" w:gutter="0"/>
       <w:pgNumType w:start="1"/>
@@ -3371,7 +4346,7 @@
       <w:rPr>
         <w:noProof/>
       </w:rPr>
-      <w:t>4</w:t>
+      <w:t>6</w:t>
     </w:r>
     <w:r>
       <w:rPr>
@@ -4817,7 +5792,7 @@
 </file>
 
 <file path=customXml/itemProps1.xml><?xml version="1.0" encoding="utf-8"?>
-<ds:datastoreItem xmlns:ds="http://schemas.openxmlformats.org/officeDocument/2006/customXml" ds:itemID="{D80F85CF-5CE5-49EB-A15E-84D032F5DACC}">
+<ds:datastoreItem xmlns:ds="http://schemas.openxmlformats.org/officeDocument/2006/customXml" ds:itemID="{E5CE3AB6-9BB4-4CFA-B3F7-24FB777ABB88}">
   <ds:schemaRefs>
     <ds:schemaRef ds:uri="http://schemas.openxmlformats.org/officeDocument/2006/bibliography"/>
   </ds:schemaRefs>

</xml_diff>